<commit_message>
Updates: - Updates OCR to include Prakar at point (4) - Updates csv table conversion - Updated integration aka index2-word logic - Updated format doc to include the prakar
</commit_message>
<xml_diff>
--- a/index2/format.docx
+++ b/index2/format.docx
@@ -4,7 +4,8 @@
   <w:body>
     <w:tbl>
       <w:tblPr>
-        <w:tblW w:w="15655" w:type="dxa"/>
+        <w:tblW w:w="17095" w:type="dxa"/>
+        <w:jc w:val="center"/>
         <w:tblLayout w:type="fixed"/>
         <w:tblLook w:val="04A0" w:firstRow="1" w:lastRow="0" w:firstColumn="1" w:lastColumn="0" w:noHBand="0" w:noVBand="1"/>
       </w:tblPr>
@@ -22,15 +23,17 @@
         <w:gridCol w:w="1260"/>
         <w:gridCol w:w="1530"/>
         <w:gridCol w:w="1440"/>
+        <w:gridCol w:w="1440"/>
       </w:tblGrid>
       <w:tr>
         <w:trPr>
           <w:trHeight w:val="710"/>
+          <w:jc w:val="center"/>
         </w:trPr>
         <w:tc>
           <w:tcPr>
-            <w:tcW w:w="15655" w:type="dxa"/>
-            <w:gridSpan w:val="13"/>
+            <w:tcW w:w="17095" w:type="dxa"/>
+            <w:gridSpan w:val="14"/>
             <w:tcBorders>
               <w:top w:val="single" w:sz="4" w:space="0" w:color="auto"/>
               <w:left w:val="single" w:sz="4" w:space="0" w:color="auto"/>
@@ -45,200 +48,75 @@
               <w:spacing w:after="100" w:afterAutospacing="1" w:line="240" w:lineRule="auto"/>
               <w:jc w:val="center"/>
               <w:rPr>
-                <w:rFonts w:ascii="DVOT-SurekhMR" w:eastAsia="Times New Roman" w:hAnsi="DVOT-SurekhMR" w:cs="DVOT-SurekhMR"/>
-                <w:b/>
-                <w:bCs/>
-                <w:color w:val="000000" w:themeColor="text1"/>
-                <w:sz w:val="21"/>
-                <w:szCs w:val="21"/>
-                <w:lang w:val="en-IN" w:eastAsia="en-IN" w:bidi="mr-IN"/>
+                <w:cs/>
               </w:rPr>
             </w:pPr>
             <w:r>
               <w:rPr>
-                <w:rFonts w:ascii="DVOT-SurekhMR" w:eastAsia="Times New Roman" w:hAnsi="DVOT-SurekhMR" w:cs="DVOT-SurekhMR"/>
-                <w:b/>
-                <w:bCs/>
-                <w:color w:val="000000" w:themeColor="text1"/>
-                <w:sz w:val="21"/>
-                <w:szCs w:val="21"/>
                 <w:cs/>
-                <w:lang w:val="en-IN" w:eastAsia="en-IN" w:bidi="mr-IN"/>
               </w:rPr>
               <w:t>दि.</w:t>
             </w:r>
             <w:r>
-              <w:rPr>
-                <w:rFonts w:ascii="DVOT-SurekhMR" w:eastAsia="Times New Roman" w:hAnsi="DVOT-SurekhMR" w:cs="DVOT-SurekhMR"/>
-                <w:b/>
-                <w:bCs/>
-                <w:color w:val="000000" w:themeColor="text1"/>
-                <w:sz w:val="21"/>
-                <w:szCs w:val="21"/>
-                <w:lang w:val="en-IN" w:eastAsia="en-IN" w:bidi="mr-IN"/>
-              </w:rPr>
               <w:t xml:space="preserve">02/05/2020 </w:t>
             </w:r>
             <w:r>
               <w:rPr>
-                <w:rFonts w:ascii="DVOT-SurekhMR" w:eastAsia="Times New Roman" w:hAnsi="DVOT-SurekhMR" w:cs="DVOT-SurekhMR"/>
-                <w:b/>
-                <w:bCs/>
-                <w:color w:val="000000" w:themeColor="text1"/>
-                <w:sz w:val="21"/>
-                <w:szCs w:val="21"/>
                 <w:cs/>
-                <w:lang w:val="en-IN" w:eastAsia="en-IN" w:bidi="mr-IN"/>
               </w:rPr>
               <w:t>ते दि.</w:t>
             </w:r>
             <w:r>
-              <w:rPr>
-                <w:rFonts w:ascii="DVOT-SurekhMR" w:eastAsia="Times New Roman" w:hAnsi="DVOT-SurekhMR" w:cs="DVOT-SurekhMR"/>
-                <w:b/>
-                <w:bCs/>
-                <w:color w:val="000000" w:themeColor="text1"/>
-                <w:sz w:val="21"/>
-                <w:szCs w:val="21"/>
-                <w:lang w:val="en-IN" w:eastAsia="en-IN" w:bidi="mr-IN"/>
-              </w:rPr>
               <w:t xml:space="preserve">02/05/2023 </w:t>
             </w:r>
             <w:r>
               <w:rPr>
-                <w:rFonts w:ascii="DVOT-SurekhMR" w:eastAsia="Times New Roman" w:hAnsi="DVOT-SurekhMR" w:cs="DVOT-SurekhMR"/>
-                <w:b/>
-                <w:bCs/>
-                <w:color w:val="000000" w:themeColor="text1"/>
-                <w:sz w:val="21"/>
-                <w:szCs w:val="21"/>
                 <w:cs/>
-                <w:lang w:val="en-IN" w:eastAsia="en-IN" w:bidi="mr-IN"/>
               </w:rPr>
               <w:t>या कालावधीतील सह दुय्यम निबंधक वर्ग-</w:t>
             </w:r>
             <w:r>
-              <w:rPr>
-                <w:rFonts w:ascii="DVOT-SurekhMR" w:eastAsia="Times New Roman" w:hAnsi="DVOT-SurekhMR" w:cs="DVOT-SurekhMR"/>
-                <w:b/>
-                <w:bCs/>
-                <w:color w:val="000000" w:themeColor="text1"/>
-                <w:sz w:val="21"/>
-                <w:szCs w:val="21"/>
-                <w:lang w:val="en-IN" w:eastAsia="en-IN" w:bidi="mr-IN"/>
-              </w:rPr>
               <w:t xml:space="preserve">2 </w:t>
             </w:r>
             <w:r>
               <w:rPr>
-                <w:rFonts w:ascii="DVOT-SurekhMR" w:eastAsia="Times New Roman" w:hAnsi="DVOT-SurekhMR" w:cs="DVOT-SurekhMR"/>
-                <w:b/>
-                <w:bCs/>
-                <w:color w:val="000000" w:themeColor="text1"/>
-                <w:sz w:val="21"/>
-                <w:szCs w:val="21"/>
                 <w:cs/>
-                <w:lang w:val="en-IN" w:eastAsia="en-IN" w:bidi="mr-IN"/>
               </w:rPr>
               <w:t>ठाणे क्र.</w:t>
             </w:r>
             <w:r>
-              <w:rPr>
-                <w:rFonts w:ascii="DVOT-SurekhMR" w:eastAsia="Times New Roman" w:hAnsi="DVOT-SurekhMR" w:cs="DVOT-SurekhMR"/>
-                <w:b/>
-                <w:bCs/>
-                <w:color w:val="000000" w:themeColor="text1"/>
-                <w:sz w:val="21"/>
-                <w:szCs w:val="21"/>
-                <w:lang w:val="en-IN" w:eastAsia="en-IN" w:bidi="mr-IN"/>
-              </w:rPr>
               <w:t xml:space="preserve">1 </w:t>
             </w:r>
             <w:r>
               <w:rPr>
-                <w:rFonts w:ascii="DVOT-SurekhMR" w:eastAsia="Times New Roman" w:hAnsi="DVOT-SurekhMR" w:cs="DVOT-SurekhMR"/>
-                <w:b/>
-                <w:bCs/>
-                <w:color w:val="000000" w:themeColor="text1"/>
-                <w:sz w:val="21"/>
-                <w:szCs w:val="21"/>
                 <w:cs/>
-                <w:lang w:val="en-IN" w:eastAsia="en-IN" w:bidi="mr-IN"/>
               </w:rPr>
               <w:t xml:space="preserve">ते </w:t>
             </w:r>
             <w:r>
-              <w:rPr>
-                <w:rFonts w:ascii="DVOT-SurekhMR" w:eastAsia="Times New Roman" w:hAnsi="DVOT-SurekhMR" w:cs="DVOT-SurekhMR"/>
-                <w:b/>
-                <w:bCs/>
-                <w:color w:val="000000" w:themeColor="text1"/>
-                <w:sz w:val="21"/>
-                <w:szCs w:val="21"/>
-                <w:lang w:val="en-IN" w:eastAsia="en-IN" w:bidi="mr-IN"/>
-              </w:rPr>
               <w:t xml:space="preserve">12 </w:t>
             </w:r>
             <w:r>
               <w:rPr>
-                <w:rFonts w:ascii="DVOT-SurekhMR" w:eastAsia="Times New Roman" w:hAnsi="DVOT-SurekhMR" w:cs="DVOT-SurekhMR"/>
-                <w:b/>
-                <w:bCs/>
-                <w:color w:val="000000" w:themeColor="text1"/>
-                <w:sz w:val="21"/>
-                <w:szCs w:val="21"/>
                 <w:cs/>
-                <w:lang w:val="en-IN" w:eastAsia="en-IN" w:bidi="mr-IN"/>
               </w:rPr>
               <w:t>यांचे कार्यालयाकडुन</w:t>
             </w:r>
             <w:r>
-              <w:rPr>
-                <w:rFonts w:ascii="DVOT-SurekhMR" w:eastAsia="Times New Roman" w:hAnsi="DVOT-SurekhMR" w:cs="DVOT-SurekhMR"/>
-                <w:b/>
-                <w:bCs/>
-                <w:color w:val="000000" w:themeColor="text1"/>
-                <w:sz w:val="21"/>
-                <w:szCs w:val="21"/>
-                <w:lang w:val="en-IN" w:eastAsia="en-IN" w:bidi="mr-IN"/>
-              </w:rPr>
               <w:t xml:space="preserve"> </w:t>
             </w:r>
             <w:r>
               <w:rPr>
-                <w:rFonts w:ascii="DVOT-SurekhMR" w:eastAsia="Times New Roman" w:hAnsi="DVOT-SurekhMR" w:cs="DVOT-SurekhMR"/>
-                <w:b/>
-                <w:bCs/>
-                <w:color w:val="000000" w:themeColor="text1"/>
-                <w:sz w:val="21"/>
-                <w:szCs w:val="21"/>
                 <w:cs/>
-                <w:lang w:val="en-IN" w:eastAsia="en-IN" w:bidi="mr-IN"/>
               </w:rPr>
               <w:t>प्राप्त झालेले एकुण खरेदी-विक्रीचे व्यवहार (</w:t>
             </w:r>
             <w:r>
-              <w:rPr>
-                <w:rFonts w:ascii="DVOT-SurekhMR" w:eastAsia="Times New Roman" w:hAnsi="DVOT-SurekhMR" w:cs="DVOT-SurekhMR"/>
-                <w:b/>
-                <w:bCs/>
-                <w:color w:val="000000" w:themeColor="text1"/>
-                <w:sz w:val="21"/>
-                <w:szCs w:val="21"/>
-                <w:lang w:val="en-IN" w:eastAsia="en-IN" w:bidi="mr-IN"/>
-              </w:rPr>
               <w:t xml:space="preserve">128). </w:t>
             </w:r>
             <w:r>
               <w:rPr>
-                <w:rFonts w:ascii="DVOT-SurekhMR" w:eastAsia="Times New Roman" w:hAnsi="DVOT-SurekhMR" w:cs="DVOT-SurekhMR"/>
-                <w:b/>
-                <w:bCs/>
-                <w:color w:val="000000" w:themeColor="text1"/>
-                <w:sz w:val="21"/>
-                <w:szCs w:val="21"/>
                 <w:cs/>
-                <w:lang w:val="en-IN" w:eastAsia="en-IN" w:bidi="mr-IN"/>
               </w:rPr>
               <w:t xml:space="preserve"> तक्ता क्र. 1</w:t>
             </w:r>
@@ -248,6 +126,7 @@
       <w:tr>
         <w:trPr>
           <w:trHeight w:val="1430"/>
+          <w:jc w:val="center"/>
         </w:trPr>
         <w:tc>
           <w:tcPr>
@@ -1109,10 +988,50 @@
             </w:r>
           </w:p>
         </w:tc>
+        <w:tc>
+          <w:tcPr>
+            <w:tcW w:w="1440" w:type="dxa"/>
+            <w:tcBorders>
+              <w:top w:val="nil"/>
+              <w:left w:val="nil"/>
+              <w:bottom w:val="single" w:sz="4" w:space="0" w:color="auto"/>
+              <w:right w:val="single" w:sz="4" w:space="0" w:color="auto"/>
+            </w:tcBorders>
+          </w:tcPr>
+          <w:p>
+            <w:pPr>
+              <w:spacing w:after="0" w:line="240" w:lineRule="auto"/>
+              <w:jc w:val="center"/>
+              <w:rPr>
+                <w:rFonts w:ascii="DVOT-SurekhMR" w:eastAsia="Times New Roman" w:hAnsi="DVOT-SurekhMR" w:cs="DVOT-SurekhMR"/>
+                <w:b/>
+                <w:bCs/>
+                <w:color w:val="000000" w:themeColor="text1"/>
+                <w:sz w:val="21"/>
+                <w:szCs w:val="21"/>
+                <w:cs/>
+                <w:lang w:val="en-IN" w:eastAsia="en-IN" w:bidi="mr-IN"/>
+              </w:rPr>
+            </w:pPr>
+            <w:r>
+              <w:rPr>
+                <w:rFonts w:ascii="DVOT-SurekhMR" w:eastAsia="Times New Roman" w:hAnsi="DVOT-SurekhMR" w:cs="DVOT-SurekhMR"/>
+                <w:b/>
+                <w:bCs/>
+                <w:color w:val="000000" w:themeColor="text1"/>
+                <w:sz w:val="21"/>
+                <w:szCs w:val="21"/>
+                <w:lang w:val="en-IN" w:eastAsia="en-IN" w:bidi="mr-IN"/>
+              </w:rPr>
+              <w:t>प्राकर</w:t>
+            </w:r>
+          </w:p>
+        </w:tc>
       </w:tr>
       <w:tr>
         <w:trPr>
           <w:trHeight w:val="224"/>
+          <w:jc w:val="center"/>
         </w:trPr>
         <w:tc>
           <w:tcPr>
@@ -1634,13 +1553,75 @@
             </w:r>
           </w:p>
         </w:tc>
+        <w:tc>
+          <w:tcPr>
+            <w:tcW w:w="1440" w:type="dxa"/>
+            <w:tcBorders>
+              <w:top w:val="nil"/>
+              <w:left w:val="nil"/>
+              <w:bottom w:val="single" w:sz="4" w:space="0" w:color="auto"/>
+              <w:right w:val="single" w:sz="4" w:space="0" w:color="auto"/>
+            </w:tcBorders>
+          </w:tcPr>
+          <w:p>
+            <w:pPr>
+              <w:spacing w:after="0" w:line="240" w:lineRule="auto"/>
+              <w:jc w:val="center"/>
+              <w:rPr>
+                <w:rFonts w:ascii="DVOT-SurekhMR" w:eastAsia="Times New Roman" w:hAnsi="DVOT-SurekhMR" w:cs="DVOT-SurekhMR"/>
+                <w:b/>
+                <w:bCs/>
+                <w:color w:val="000000" w:themeColor="text1"/>
+                <w:sz w:val="21"/>
+                <w:szCs w:val="21"/>
+                <w:lang w:val="en-IN" w:eastAsia="en-IN" w:bidi="mr-IN"/>
+              </w:rPr>
+            </w:pPr>
+            <w:r>
+              <w:rPr>
+                <w:rFonts w:ascii="DVOT-SurekhMR" w:eastAsia="Times New Roman" w:hAnsi="DVOT-SurekhMR" w:cs="DVOT-SurekhMR"/>
+                <w:b/>
+                <w:bCs/>
+                <w:color w:val="000000" w:themeColor="text1"/>
+                <w:sz w:val="21"/>
+                <w:szCs w:val="21"/>
+                <w:lang w:val="en-IN" w:eastAsia="en-IN" w:bidi="mr-IN"/>
+              </w:rPr>
+              <w:t>1</w:t>
+            </w:r>
+            <w:r>
+              <w:rPr>
+                <w:rFonts w:ascii="DVOT-SurekhMR" w:eastAsia="Times New Roman" w:hAnsi="DVOT-SurekhMR" w:cs="DVOT-SurekhMR"/>
+                <w:b/>
+                <w:bCs/>
+                <w:color w:val="000000" w:themeColor="text1"/>
+                <w:sz w:val="21"/>
+                <w:szCs w:val="21"/>
+                <w:lang w:val="en-IN" w:eastAsia="en-IN" w:bidi="mr-IN"/>
+              </w:rPr>
+              <w:t>4</w:t>
+            </w:r>
+          </w:p>
+        </w:tc>
       </w:tr>
     </w:tbl>
     <w:p/>
+    <w:p/>
+    <w:p/>
+    <w:p>
+      <w:pPr>
+        <w:tabs>
+          <w:tab w:val="left" w:pos="3213"/>
+        </w:tabs>
+      </w:pPr>
+      <w:r>
+        <w:tab/>
+      </w:r>
+    </w:p>
     <w:sectPr>
       <w:footerReference w:type="default" r:id="rId8"/>
-      <w:pgSz w:w="16838" w:h="11906" w:orient="landscape"/>
-      <w:pgMar w:top="720" w:right="1440" w:bottom="1440" w:left="720" w:header="709" w:footer="709" w:gutter="0"/>
+      <w:pgSz w:w="20160" w:h="12240" w:orient="landscape" w:code="5"/>
+      <w:pgMar w:top="720" w:right="567" w:bottom="720" w:left="567" w:header="709" w:footer="709" w:gutter="0"/>
       <w:cols w:space="708"/>
       <w:docGrid w:linePitch="360"/>
     </w:sectPr>
@@ -6474,7 +6455,6 @@
   <w:style w:type="character" w:default="1" w:styleId="DefaultParagraphFont">
     <w:name w:val="Default Paragraph Font"/>
     <w:uiPriority w:val="1"/>
-    <w:semiHidden/>
     <w:unhideWhenUsed/>
   </w:style>
   <w:style w:type="table" w:default="1" w:styleId="TableNormal">

</xml_diff>

<commit_message>
Updates: - Changed the symbol/watermark of the app - Corrected mispelling of 'प्रकार' in the index table format - Added features for depreciation and appreciation of final price
</commit_message>
<xml_diff>
--- a/index2/format.docx
+++ b/index2/format.docx
@@ -670,7 +670,6 @@
                 <w:lang w:val="en-IN" w:eastAsia="en-IN" w:bidi="mr-IN"/>
               </w:rPr>
             </w:pPr>
-            <w:proofErr w:type="spellStart"/>
             <w:r>
               <w:rPr>
                 <w:rFonts w:ascii="DVOT-SurekhMR" w:eastAsia="Times New Roman" w:hAnsi="DVOT-SurekhMR" w:cs="DVOT-SurekhMR"/>
@@ -681,35 +680,8 @@
                 <w:szCs w:val="21"/>
                 <w:lang w:val="en-IN" w:eastAsia="en-IN" w:bidi="mr-IN"/>
               </w:rPr>
-              <w:t>खरेदी</w:t>
+              <w:t>खरेदी किंमत</w:t>
             </w:r>
-            <w:proofErr w:type="spellEnd"/>
-            <w:r>
-              <w:rPr>
-                <w:rFonts w:ascii="DVOT-SurekhMR" w:eastAsia="Times New Roman" w:hAnsi="DVOT-SurekhMR" w:cs="DVOT-SurekhMR"/>
-                <w:b/>
-                <w:bCs/>
-                <w:color w:val="000000" w:themeColor="text1"/>
-                <w:sz w:val="21"/>
-                <w:szCs w:val="21"/>
-                <w:lang w:val="en-IN" w:eastAsia="en-IN" w:bidi="mr-IN"/>
-              </w:rPr>
-              <w:t xml:space="preserve"> </w:t>
-            </w:r>
-            <w:proofErr w:type="spellStart"/>
-            <w:r>
-              <w:rPr>
-                <w:rFonts w:ascii="DVOT-SurekhMR" w:eastAsia="Times New Roman" w:hAnsi="DVOT-SurekhMR" w:cs="DVOT-SurekhMR"/>
-                <w:b/>
-                <w:bCs/>
-                <w:color w:val="000000" w:themeColor="text1"/>
-                <w:sz w:val="21"/>
-                <w:szCs w:val="21"/>
-                <w:lang w:val="en-IN" w:eastAsia="en-IN" w:bidi="mr-IN"/>
-              </w:rPr>
-              <w:t>किंमत</w:t>
-            </w:r>
-            <w:proofErr w:type="spellEnd"/>
           </w:p>
         </w:tc>
         <w:tc>
@@ -947,7 +919,6 @@
                 <w:lang w:val="en-IN" w:eastAsia="en-IN" w:bidi="mr-IN"/>
               </w:rPr>
             </w:pPr>
-            <w:proofErr w:type="spellStart"/>
             <w:r>
               <w:rPr>
                 <w:rFonts w:ascii="DVOT-SurekhMR" w:eastAsia="Times New Roman" w:hAnsi="DVOT-SurekhMR" w:cs="DVOT-SurekhMR"/>
@@ -956,11 +927,10 @@
                 <w:color w:val="000000" w:themeColor="text1"/>
                 <w:sz w:val="21"/>
                 <w:szCs w:val="21"/>
-                <w:lang w:val="en-IN" w:eastAsia="en-IN" w:bidi="mr-IN"/>
-              </w:rPr>
-              <w:t>प्राकर</w:t>
+                <w:lang w:eastAsia="en-IN" w:bidi="mr-IN"/>
+              </w:rPr>
+              <w:t>प्रकार</w:t>
             </w:r>
-            <w:proofErr w:type="spellEnd"/>
           </w:p>
         </w:tc>
         <w:tc>
@@ -987,7 +957,6 @@
                 <w:lang w:val="en-IN" w:eastAsia="en-IN" w:bidi="mr-IN"/>
               </w:rPr>
             </w:pPr>
-            <w:proofErr w:type="spellStart"/>
             <w:r>
               <w:rPr>
                 <w:rFonts w:ascii="DVOT-SurekhMR" w:eastAsia="Times New Roman" w:hAnsi="DVOT-SurekhMR" w:cs="DVOT-SurekhMR"/>
@@ -1000,7 +969,6 @@
               </w:rPr>
               <w:t>मोब</w:t>
             </w:r>
-            <w:proofErr w:type="spellEnd"/>
             <w:r>
               <w:rPr>
                 <w:rFonts w:ascii="DVOT-SurekhMR" w:eastAsia="Times New Roman" w:hAnsi="DVOT-SurekhMR" w:cs="DVOT-SurekhMR"/>
@@ -1014,7 +982,6 @@
               </w:rPr>
               <w:t>द</w:t>
             </w:r>
-            <w:proofErr w:type="spellStart"/>
             <w:r>
               <w:rPr>
                 <w:rFonts w:ascii="DVOT-SurekhMR" w:eastAsia="Times New Roman" w:hAnsi="DVOT-SurekhMR" w:cs="DVOT-SurekhMR"/>
@@ -1025,35 +992,8 @@
                 <w:szCs w:val="21"/>
                 <w:lang w:val="en-IN" w:eastAsia="en-IN" w:bidi="mr-IN"/>
               </w:rPr>
-              <w:t>ला</w:t>
+              <w:t>ला रक्कम</w:t>
             </w:r>
-            <w:proofErr w:type="spellEnd"/>
-            <w:r>
-              <w:rPr>
-                <w:rFonts w:ascii="DVOT-SurekhMR" w:eastAsia="Times New Roman" w:hAnsi="DVOT-SurekhMR" w:cs="DVOT-SurekhMR"/>
-                <w:b/>
-                <w:bCs/>
-                <w:color w:val="000000" w:themeColor="text1"/>
-                <w:sz w:val="21"/>
-                <w:szCs w:val="21"/>
-                <w:lang w:val="en-IN" w:eastAsia="en-IN" w:bidi="mr-IN"/>
-              </w:rPr>
-              <w:t xml:space="preserve"> </w:t>
-            </w:r>
-            <w:proofErr w:type="spellStart"/>
-            <w:r>
-              <w:rPr>
-                <w:rFonts w:ascii="DVOT-SurekhMR" w:eastAsia="Times New Roman" w:hAnsi="DVOT-SurekhMR" w:cs="DVOT-SurekhMR"/>
-                <w:b/>
-                <w:bCs/>
-                <w:color w:val="000000" w:themeColor="text1"/>
-                <w:sz w:val="21"/>
-                <w:szCs w:val="21"/>
-                <w:lang w:val="en-IN" w:eastAsia="en-IN" w:bidi="mr-IN"/>
-              </w:rPr>
-              <w:t>रक्कम</w:t>
-            </w:r>
-            <w:proofErr w:type="spellEnd"/>
           </w:p>
         </w:tc>
       </w:tr>
@@ -6534,7 +6474,6 @@
   <w:style w:type="character" w:default="1" w:styleId="DefaultParagraphFont">
     <w:name w:val="Default Paragraph Font"/>
     <w:uiPriority w:val="1"/>
-    <w:semiHidden/>
     <w:unhideWhenUsed/>
   </w:style>
   <w:style w:type="table" w:default="1" w:styleId="TableNormal">

</xml_diff>